<commit_message>
Refactor SKCK document generation to improve placeholder setting and error handling
This update enhances the SKCKDocumentService by implementing a try-catch mechanism for setting placeholders, allowing for fallback to individual placeholder setting if the bulk method fails. It also includes additional logging for better traceability and introduces a check for generated file size to prevent issues with corrupt or empty documents.
</commit_message>
<xml_diff>
--- a/storage/template/pengantar_skck.docx
+++ b/storage/template/pengantar_skck.docx
@@ -52,7 +52,7 @@
         <w:rPr>
           <w:rtl w:val="0"/>
         </w:rPr>
-        <w:t xml:space="preserve">{$nomor}</w:t>
+        <w:t xml:space="preserve">${nomor}</w:t>
       </w:r>
       <w:r>
         <w:rPr>
@@ -112,7 +112,7 @@
         <w:tbl>
           <w:tblPr>
             <w:tblStyle w:val="Table1"/>
-            <w:tblW w:w="9060.0" w:type="dxa"/>
+            <w:tblW w:w="9195.0" w:type="dxa"/>
             <w:jc w:val="left"/>
             <w:tblBorders>
               <w:top w:color="ffffff" w:space="0" w:sz="8" w:val="single"/>
@@ -128,14 +128,14 @@
           <w:tblGrid>
             <w:gridCol w:w="540"/>
             <w:gridCol w:w="2655"/>
-            <w:gridCol w:w="480"/>
-            <w:gridCol w:w="5385"/>
+            <w:gridCol w:w="105"/>
+            <w:gridCol w:w="5895"/>
             <w:tblGridChange w:id="0">
               <w:tblGrid>
                 <w:gridCol w:w="540"/>
                 <w:gridCol w:w="2655"/>
-                <w:gridCol w:w="480"/>
-                <w:gridCol w:w="5385"/>
+                <w:gridCol w:w="105"/>
+                <w:gridCol w:w="5895"/>
               </w:tblGrid>
             </w:tblGridChange>
           </w:tblGrid>
@@ -159,7 +159,6 @@
                 <w:pPr>
                   <w:keepNext w:val="0"/>
                   <w:keepLines w:val="0"/>
-                  <w:pageBreakBefore w:val="0"/>
                   <w:widowControl w:val="1"/>
                   <w:pBdr>
                     <w:top w:space="0" w:sz="0" w:val="nil"/>
@@ -197,7 +196,6 @@
                 <w:pPr>
                   <w:keepNext w:val="0"/>
                   <w:keepLines w:val="0"/>
-                  <w:pageBreakBefore w:val="0"/>
                   <w:widowControl w:val="1"/>
                   <w:pBdr>
                     <w:top w:space="0" w:sz="0" w:val="nil"/>
@@ -235,7 +233,6 @@
                 <w:pPr>
                   <w:keepNext w:val="0"/>
                   <w:keepLines w:val="0"/>
-                  <w:pageBreakBefore w:val="0"/>
                   <w:widowControl w:val="1"/>
                   <w:pBdr>
                     <w:top w:space="0" w:sz="0" w:val="nil"/>
@@ -284,7 +281,7 @@
                   <w:rPr>
                     <w:rtl w:val="0"/>
                   </w:rPr>
-                  <w:t xml:space="preserve">{$nama}</w:t>
+                  <w:t xml:space="preserve">${nama}</w:t>
                 </w:r>
               </w:p>
             </w:tc>
@@ -309,7 +306,6 @@
                 <w:pPr>
                   <w:keepNext w:val="0"/>
                   <w:keepLines w:val="0"/>
-                  <w:pageBreakBefore w:val="0"/>
                   <w:widowControl w:val="1"/>
                   <w:pBdr>
                     <w:top w:space="0" w:sz="0" w:val="nil"/>
@@ -347,7 +343,6 @@
                 <w:pPr>
                   <w:keepNext w:val="0"/>
                   <w:keepLines w:val="0"/>
-                  <w:pageBreakBefore w:val="0"/>
                   <w:widowControl w:val="1"/>
                   <w:pBdr>
                     <w:top w:space="0" w:sz="0" w:val="nil"/>
@@ -410,7 +405,6 @@
                 <w:pPr>
                   <w:keepNext w:val="0"/>
                   <w:keepLines w:val="0"/>
-                  <w:pageBreakBefore w:val="0"/>
                   <w:widowControl w:val="1"/>
                   <w:pBdr>
                     <w:top w:space="0" w:sz="0" w:val="nil"/>
@@ -429,7 +423,7 @@
                   <w:rPr>
                     <w:rtl w:val="0"/>
                   </w:rPr>
-                  <w:t xml:space="preserve">{$nik}</w:t>
+                  <w:t xml:space="preserve">${nik}</w:t>
                 </w:r>
               </w:p>
             </w:tc>
@@ -454,7 +448,6 @@
                 <w:pPr>
                   <w:keepNext w:val="0"/>
                   <w:keepLines w:val="0"/>
-                  <w:pageBreakBefore w:val="0"/>
                   <w:widowControl w:val="1"/>
                   <w:pBdr>
                     <w:top w:space="0" w:sz="0" w:val="nil"/>
@@ -492,7 +485,6 @@
                 <w:pPr>
                   <w:keepNext w:val="0"/>
                   <w:keepLines w:val="0"/>
-                  <w:pageBreakBefore w:val="0"/>
                   <w:widowControl w:val="1"/>
                   <w:pBdr>
                     <w:top w:space="0" w:sz="0" w:val="nil"/>
@@ -555,7 +547,6 @@
                 <w:pPr>
                   <w:keepNext w:val="0"/>
                   <w:keepLines w:val="0"/>
-                  <w:pageBreakBefore w:val="0"/>
                   <w:widowControl w:val="1"/>
                   <w:pBdr>
                     <w:top w:space="0" w:sz="0" w:val="nil"/>
@@ -574,7 +565,7 @@
                   <w:rPr>
                     <w:rtl w:val="0"/>
                   </w:rPr>
-                  <w:t xml:space="preserve">{$ttl}</w:t>
+                  <w:t xml:space="preserve">${ttl}</w:t>
                 </w:r>
               </w:p>
             </w:tc>
@@ -599,7 +590,6 @@
                 <w:pPr>
                   <w:keepNext w:val="0"/>
                   <w:keepLines w:val="0"/>
-                  <w:pageBreakBefore w:val="0"/>
                   <w:widowControl w:val="1"/>
                   <w:pBdr>
                     <w:top w:space="0" w:sz="0" w:val="nil"/>
@@ -637,7 +627,6 @@
                 <w:pPr>
                   <w:keepNext w:val="0"/>
                   <w:keepLines w:val="0"/>
-                  <w:pageBreakBefore w:val="0"/>
                   <w:widowControl w:val="1"/>
                   <w:pBdr>
                     <w:top w:space="0" w:sz="0" w:val="nil"/>
@@ -700,7 +689,6 @@
                 <w:pPr>
                   <w:keepNext w:val="0"/>
                   <w:keepLines w:val="0"/>
-                  <w:pageBreakBefore w:val="0"/>
                   <w:widowControl w:val="1"/>
                   <w:pBdr>
                     <w:top w:space="0" w:sz="0" w:val="nil"/>
@@ -719,7 +707,7 @@
                   <w:rPr>
                     <w:rtl w:val="0"/>
                   </w:rPr>
-                  <w:t xml:space="preserve">{$jenis_kelamin}</w:t>
+                  <w:t xml:space="preserve">${jenis_kelamin}</w:t>
                 </w:r>
               </w:p>
             </w:tc>
@@ -744,7 +732,6 @@
                 <w:pPr>
                   <w:keepNext w:val="0"/>
                   <w:keepLines w:val="0"/>
-                  <w:pageBreakBefore w:val="0"/>
                   <w:widowControl w:val="1"/>
                   <w:pBdr>
                     <w:top w:space="0" w:sz="0" w:val="nil"/>
@@ -782,7 +769,6 @@
                 <w:pPr>
                   <w:keepNext w:val="0"/>
                   <w:keepLines w:val="0"/>
-                  <w:pageBreakBefore w:val="0"/>
                   <w:widowControl w:val="1"/>
                   <w:pBdr>
                     <w:top w:space="0" w:sz="0" w:val="nil"/>
@@ -845,7 +831,6 @@
                 <w:pPr>
                   <w:keepNext w:val="0"/>
                   <w:keepLines w:val="0"/>
-                  <w:pageBreakBefore w:val="0"/>
                   <w:widowControl w:val="1"/>
                   <w:pBdr>
                     <w:top w:space="0" w:sz="0" w:val="nil"/>
@@ -864,7 +849,7 @@
                   <w:rPr>
                     <w:rtl w:val="0"/>
                   </w:rPr>
-                  <w:t xml:space="preserve">{$agama}</w:t>
+                  <w:t xml:space="preserve">${agama}</w:t>
                 </w:r>
               </w:p>
             </w:tc>
@@ -889,7 +874,6 @@
                 <w:pPr>
                   <w:keepNext w:val="0"/>
                   <w:keepLines w:val="0"/>
-                  <w:pageBreakBefore w:val="0"/>
                   <w:widowControl w:val="1"/>
                   <w:pBdr>
                     <w:top w:space="0" w:sz="0" w:val="nil"/>
@@ -927,7 +911,6 @@
                 <w:pPr>
                   <w:keepNext w:val="0"/>
                   <w:keepLines w:val="0"/>
-                  <w:pageBreakBefore w:val="0"/>
                   <w:widowControl w:val="1"/>
                   <w:pBdr>
                     <w:top w:space="0" w:sz="0" w:val="nil"/>
@@ -990,7 +973,6 @@
                 <w:pPr>
                   <w:keepNext w:val="0"/>
                   <w:keepLines w:val="0"/>
-                  <w:pageBreakBefore w:val="0"/>
                   <w:widowControl w:val="1"/>
                   <w:pBdr>
                     <w:top w:space="0" w:sz="0" w:val="nil"/>
@@ -1009,7 +991,7 @@
                   <w:rPr>
                     <w:rtl w:val="0"/>
                   </w:rPr>
-                  <w:t xml:space="preserve">{$pekerjaan}</w:t>
+                  <w:t xml:space="preserve">${pekerjaan}</w:t>
                 </w:r>
               </w:p>
             </w:tc>
@@ -1034,7 +1016,6 @@
                 <w:pPr>
                   <w:keepNext w:val="0"/>
                   <w:keepLines w:val="0"/>
-                  <w:pageBreakBefore w:val="0"/>
                   <w:widowControl w:val="1"/>
                   <w:pBdr>
                     <w:top w:space="0" w:sz="0" w:val="nil"/>
@@ -1072,7 +1053,6 @@
                 <w:pPr>
                   <w:keepNext w:val="0"/>
                   <w:keepLines w:val="0"/>
-                  <w:pageBreakBefore w:val="0"/>
                   <w:widowControl w:val="1"/>
                   <w:pBdr>
                     <w:top w:space="0" w:sz="0" w:val="nil"/>
@@ -1135,7 +1115,6 @@
                 <w:pPr>
                   <w:keepNext w:val="0"/>
                   <w:keepLines w:val="0"/>
-                  <w:pageBreakBefore w:val="0"/>
                   <w:widowControl w:val="1"/>
                   <w:pBdr>
                     <w:top w:space="0" w:sz="0" w:val="nil"/>
@@ -1154,7 +1133,7 @@
                   <w:rPr>
                     <w:rtl w:val="0"/>
                   </w:rPr>
-                  <w:t xml:space="preserve">{$status}</w:t>
+                  <w:t xml:space="preserve">${status}</w:t>
                 </w:r>
               </w:p>
             </w:tc>
@@ -1179,7 +1158,6 @@
                 <w:pPr>
                   <w:keepNext w:val="0"/>
                   <w:keepLines w:val="0"/>
-                  <w:pageBreakBefore w:val="0"/>
                   <w:widowControl w:val="1"/>
                   <w:pBdr>
                     <w:top w:space="0" w:sz="0" w:val="nil"/>
@@ -1272,7 +1250,6 @@
                 <w:pPr>
                   <w:keepNext w:val="0"/>
                   <w:keepLines w:val="0"/>
-                  <w:pageBreakBefore w:val="0"/>
                   <w:widowControl w:val="1"/>
                   <w:pBdr>
                     <w:top w:space="0" w:sz="0" w:val="nil"/>
@@ -1291,7 +1268,7 @@
                   <w:rPr>
                     <w:rtl w:val="0"/>
                   </w:rPr>
-                  <w:t xml:space="preserve">{$kewarganegaraan}</w:t>
+                  <w:t xml:space="preserve">${kewarganegaraan}</w:t>
                 </w:r>
               </w:p>
             </w:tc>
@@ -1316,7 +1293,6 @@
                 <w:pPr>
                   <w:keepNext w:val="0"/>
                   <w:keepLines w:val="0"/>
-                  <w:pageBreakBefore w:val="0"/>
                   <w:widowControl w:val="1"/>
                   <w:pBdr>
                     <w:top w:space="0" w:sz="0" w:val="nil"/>
@@ -1354,7 +1330,6 @@
                 <w:pPr>
                   <w:keepNext w:val="0"/>
                   <w:keepLines w:val="0"/>
-                  <w:pageBreakBefore w:val="0"/>
                   <w:widowControl w:val="1"/>
                   <w:pBdr>
                     <w:top w:space="0" w:sz="0" w:val="nil"/>
@@ -1417,7 +1392,6 @@
                 <w:pPr>
                   <w:keepNext w:val="0"/>
                   <w:keepLines w:val="0"/>
-                  <w:pageBreakBefore w:val="0"/>
                   <w:widowControl w:val="1"/>
                   <w:pBdr>
                     <w:top w:space="0" w:sz="0" w:val="nil"/>
@@ -1436,7 +1410,7 @@
                   <w:rPr>
                     <w:rtl w:val="0"/>
                   </w:rPr>
-                  <w:t xml:space="preserve">{$alamat}</w:t>
+                  <w:t xml:space="preserve">${alamat}</w:t>
                 </w:r>
               </w:p>
             </w:tc>
@@ -1655,7 +1629,20 @@
           <w:u w:val="single"/>
           <w:rtl w:val="0"/>
         </w:rPr>
-        <w:t xml:space="preserve">  {$keperluan}  </w:t>
+        <w:t xml:space="preserve">  </w:t>
+      </w:r>
+      <w:r>
+        <w:rPr>
+          <w:rtl w:val="0"/>
+        </w:rPr>
+        <w:t xml:space="preserve">$</w:t>
+      </w:r>
+      <w:r>
+        <w:rPr>
+          <w:u w:val="single"/>
+          <w:rtl w:val="0"/>
+        </w:rPr>
+        <w:t xml:space="preserve">{keperluan}  </w:t>
       </w:r>
       <w:r>
         <w:rPr>
@@ -1728,7 +1715,7 @@
         <w:rPr>
           <w:rtl w:val="0"/>
         </w:rPr>
-        <w:t xml:space="preserve">{$nama_desa}</w:t>
+        <w:t xml:space="preserve">${nama_desa}</w:t>
       </w:r>
       <w:r>
         <w:rPr>
@@ -1741,7 +1728,7 @@
         <w:rPr>
           <w:rtl w:val="0"/>
         </w:rPr>
-        <w:t xml:space="preserve">{$tanggal}</w:t>
+        <w:t xml:space="preserve">${tanggal}</w:t>
       </w:r>
       <w:r>
         <w:rPr>
@@ -1768,7 +1755,7 @@
         <w:rPr>
           <w:rtl w:val="0"/>
         </w:rPr>
-        <w:t xml:space="preserve">{$nama_desa}</w:t>
+        <w:t xml:space="preserve">${nama_desa}</w:t>
       </w:r>
       <w:r>
         <w:rPr>
@@ -1842,10 +1829,16 @@
       </w:pPr>
       <w:r>
         <w:rPr>
+          <w:rtl w:val="0"/>
+        </w:rPr>
+        <w:t xml:space="preserve">$</w:t>
+      </w:r>
+      <w:r>
+        <w:rPr>
           <w:b w:val="1"/>
           <w:rtl w:val="0"/>
         </w:rPr>
-        <w:t xml:space="preserve">{$nama_kepala_desa}</w:t>
+        <w:t xml:space="preserve">{nama_kepala_desa}</w:t>
       </w:r>
       <w:r>
         <w:rPr>
@@ -1872,113 +1865,6 @@
     <w:pPr>
       <w:keepNext w:val="0"/>
       <w:keepLines w:val="0"/>
-      <w:pageBreakBefore w:val="0"/>
-      <w:widowControl w:val="1"/>
-      <w:pBdr>
-        <w:top w:space="0" w:sz="0" w:val="nil"/>
-        <w:left w:space="0" w:sz="0" w:val="nil"/>
-        <w:bottom w:space="0" w:sz="0" w:val="nil"/>
-        <w:right w:space="0" w:sz="0" w:val="nil"/>
-        <w:between w:space="0" w:sz="0" w:val="nil"/>
-      </w:pBdr>
-      <w:shd w:fill="auto" w:val="clear"/>
-      <w:tabs>
-        <w:tab w:val="center" w:leader="none" w:pos="4320"/>
-        <w:tab w:val="right" w:leader="none" w:pos="8640"/>
-      </w:tabs>
-      <w:spacing w:after="0" w:before="0" w:line="240" w:lineRule="auto"/>
-      <w:ind w:left="0" w:right="0" w:firstLine="0"/>
-      <w:jc w:val="right"/>
-      <w:rPr>
-        <w:rFonts w:ascii="Times New Roman" w:cs="Times New Roman" w:eastAsia="Times New Roman" w:hAnsi="Times New Roman"/>
-        <w:b w:val="0"/>
-        <w:i w:val="0"/>
-        <w:smallCaps w:val="0"/>
-        <w:strike w:val="0"/>
-        <w:color w:val="000000"/>
-        <w:sz w:val="24"/>
-        <w:szCs w:val="24"/>
-        <w:u w:val="none"/>
-        <w:shd w:fill="auto" w:val="clear"/>
-        <w:vertAlign w:val="baseline"/>
-      </w:rPr>
-    </w:pPr>
-    <w:r>
-      <w:rPr>
-        <w:rFonts w:ascii="Times New Roman" w:cs="Times New Roman" w:eastAsia="Times New Roman" w:hAnsi="Times New Roman"/>
-        <w:b w:val="0"/>
-        <w:i w:val="0"/>
-        <w:smallCaps w:val="0"/>
-        <w:strike w:val="0"/>
-        <w:color w:val="000000"/>
-        <w:sz w:val="24"/>
-        <w:szCs w:val="24"/>
-        <w:u w:val="none"/>
-        <w:shd w:fill="auto" w:val="clear"/>
-        <w:vertAlign w:val="baseline"/>
-      </w:rPr>
-      <w:fldChar w:fldCharType="begin"/>
-      <w:instrText xml:space="preserve">PAGE</w:instrText>
-      <w:fldChar w:fldCharType="separate"/>
-      <w:fldChar w:fldCharType="end"/>
-    </w:r>
-    <w:r>
-      <w:rPr>
-        <w:rtl w:val="0"/>
-      </w:rPr>
-    </w:r>
-  </w:p>
-  <w:p>
-    <w:pPr>
-      <w:keepNext w:val="0"/>
-      <w:keepLines w:val="0"/>
-      <w:pageBreakBefore w:val="0"/>
-      <w:widowControl w:val="1"/>
-      <w:pBdr>
-        <w:top w:space="0" w:sz="0" w:val="nil"/>
-        <w:left w:space="0" w:sz="0" w:val="nil"/>
-        <w:bottom w:space="0" w:sz="0" w:val="nil"/>
-        <w:right w:space="0" w:sz="0" w:val="nil"/>
-        <w:between w:space="0" w:sz="0" w:val="nil"/>
-      </w:pBdr>
-      <w:shd w:fill="auto" w:val="clear"/>
-      <w:tabs>
-        <w:tab w:val="center" w:leader="none" w:pos="4320"/>
-        <w:tab w:val="right" w:leader="none" w:pos="8640"/>
-      </w:tabs>
-      <w:spacing w:after="0" w:before="0" w:line="240" w:lineRule="auto"/>
-      <w:ind w:left="0" w:right="360" w:firstLine="0"/>
-      <w:jc w:val="left"/>
-      <w:rPr>
-        <w:rFonts w:ascii="Times New Roman" w:cs="Times New Roman" w:eastAsia="Times New Roman" w:hAnsi="Times New Roman"/>
-        <w:b w:val="0"/>
-        <w:i w:val="0"/>
-        <w:smallCaps w:val="0"/>
-        <w:strike w:val="0"/>
-        <w:color w:val="000000"/>
-        <w:sz w:val="24"/>
-        <w:szCs w:val="24"/>
-        <w:u w:val="none"/>
-        <w:shd w:fill="auto" w:val="clear"/>
-        <w:vertAlign w:val="baseline"/>
-      </w:rPr>
-    </w:pPr>
-    <w:r>
-      <w:rPr>
-        <w:rtl w:val="0"/>
-      </w:rPr>
-    </w:r>
-  </w:p>
-</w:ftr>
-</file>
-
-<file path=word/footer2.xml><?xml version="1.0" encoding="utf-8"?>
-<w:ftr xmlns:mc="http://schemas.openxmlformats.org/markup-compatibility/2006" xmlns:o="urn:schemas-microsoft-com:office:office" xmlns:r="http://schemas.openxmlformats.org/officeDocument/2006/relationships" xmlns:m="http://schemas.openxmlformats.org/officeDocument/2006/math" xmlns:v="urn:schemas-microsoft-com:vml" xmlns:wp="http://schemas.openxmlformats.org/drawingml/2006/wordprocessingDrawing" xmlns:w10="urn:schemas-microsoft-com:office:word" xmlns:w="http://schemas.openxmlformats.org/wordprocessingml/2006/main" xmlns:wne="http://schemas.microsoft.com/office/word/2006/wordml" xmlns:sl="http://schemas.openxmlformats.org/schemaLibrary/2006/main" xmlns:a="http://schemas.openxmlformats.org/drawingml/2006/main" xmlns:pic="http://schemas.openxmlformats.org/drawingml/2006/picture" xmlns:c="http://schemas.openxmlformats.org/drawingml/2006/chart" xmlns:lc="http://schemas.openxmlformats.org/drawingml/2006/lockedCanvas" xmlns:dgm="http://schemas.openxmlformats.org/drawingml/2006/diagram" xmlns:wps="http://schemas.microsoft.com/office/word/2010/wordprocessingShape" xmlns:wpg="http://schemas.microsoft.com/office/word/2010/wordprocessingGroup" xmlns:w14="http://schemas.microsoft.com/office/word/2010/wordml" xmlns:w15="http://schemas.microsoft.com/office/word/2012/wordml" xmlns:w16="http://schemas.microsoft.com/office/word/2018/wordml" xmlns:w16cex="http://schemas.microsoft.com/office/word/2018/wordml/cex" xmlns:w16cid="http://schemas.microsoft.com/office/word/2016/wordml/cid" xmlns="http://schemas.microsoft.com/office/tasks/2019/documenttasks" xmlns:cr="http://schemas.microsoft.com/office/comments/2020/reactions">
-  <w:p>
-    <w:pPr>
-      <w:keepNext w:val="0"/>
-      <w:keepLines w:val="0"/>
-      <w:pageBreakBefore w:val="0"/>
       <w:widowControl w:val="1"/>
       <w:pBdr>
         <w:top w:space="0" w:sz="0" w:val="nil"/>
@@ -2019,13 +1905,12 @@
 </w:ftr>
 </file>
 
-<file path=word/header1.xml><?xml version="1.0" encoding="utf-8"?>
-<w:hdr xmlns:mc="http://schemas.openxmlformats.org/markup-compatibility/2006" xmlns:o="urn:schemas-microsoft-com:office:office" xmlns:r="http://schemas.openxmlformats.org/officeDocument/2006/relationships" xmlns:m="http://schemas.openxmlformats.org/officeDocument/2006/math" xmlns:v="urn:schemas-microsoft-com:vml" xmlns:wp="http://schemas.openxmlformats.org/drawingml/2006/wordprocessingDrawing" xmlns:w10="urn:schemas-microsoft-com:office:word" xmlns:w="http://schemas.openxmlformats.org/wordprocessingml/2006/main" xmlns:wne="http://schemas.microsoft.com/office/word/2006/wordml" xmlns:sl="http://schemas.openxmlformats.org/schemaLibrary/2006/main" xmlns:a="http://schemas.openxmlformats.org/drawingml/2006/main" xmlns:pic="http://schemas.openxmlformats.org/drawingml/2006/picture" xmlns:c="http://schemas.openxmlformats.org/drawingml/2006/chart" xmlns:lc="http://schemas.openxmlformats.org/drawingml/2006/lockedCanvas" xmlns:dgm="http://schemas.openxmlformats.org/drawingml/2006/diagram" xmlns:wps="http://schemas.microsoft.com/office/word/2010/wordprocessingShape" xmlns:wpg="http://schemas.microsoft.com/office/word/2010/wordprocessingGroup" xmlns:w14="http://schemas.microsoft.com/office/word/2010/wordml" xmlns:w15="http://schemas.microsoft.com/office/word/2012/wordml" xmlns:w16="http://schemas.microsoft.com/office/word/2018/wordml" xmlns:w16cex="http://schemas.microsoft.com/office/word/2018/wordml/cex" xmlns:w16cid="http://schemas.microsoft.com/office/word/2016/wordml/cid" xmlns="http://schemas.microsoft.com/office/tasks/2019/documenttasks" xmlns:cr="http://schemas.microsoft.com/office/comments/2020/reactions">
+<file path=word/footer2.xml><?xml version="1.0" encoding="utf-8"?>
+<w:ftr xmlns:mc="http://schemas.openxmlformats.org/markup-compatibility/2006" xmlns:o="urn:schemas-microsoft-com:office:office" xmlns:r="http://schemas.openxmlformats.org/officeDocument/2006/relationships" xmlns:m="http://schemas.openxmlformats.org/officeDocument/2006/math" xmlns:v="urn:schemas-microsoft-com:vml" xmlns:wp="http://schemas.openxmlformats.org/drawingml/2006/wordprocessingDrawing" xmlns:w10="urn:schemas-microsoft-com:office:word" xmlns:w="http://schemas.openxmlformats.org/wordprocessingml/2006/main" xmlns:wne="http://schemas.microsoft.com/office/word/2006/wordml" xmlns:sl="http://schemas.openxmlformats.org/schemaLibrary/2006/main" xmlns:a="http://schemas.openxmlformats.org/drawingml/2006/main" xmlns:pic="http://schemas.openxmlformats.org/drawingml/2006/picture" xmlns:c="http://schemas.openxmlformats.org/drawingml/2006/chart" xmlns:lc="http://schemas.openxmlformats.org/drawingml/2006/lockedCanvas" xmlns:dgm="http://schemas.openxmlformats.org/drawingml/2006/diagram" xmlns:wps="http://schemas.microsoft.com/office/word/2010/wordprocessingShape" xmlns:wpg="http://schemas.microsoft.com/office/word/2010/wordprocessingGroup" xmlns:w14="http://schemas.microsoft.com/office/word/2010/wordml" xmlns:w15="http://schemas.microsoft.com/office/word/2012/wordml" xmlns:w16="http://schemas.microsoft.com/office/word/2018/wordml" xmlns:w16cex="http://schemas.microsoft.com/office/word/2018/wordml/cex" xmlns:w16cid="http://schemas.microsoft.com/office/word/2016/wordml/cid" xmlns="http://schemas.microsoft.com/office/tasks/2019/documenttasks" xmlns:cr="http://schemas.microsoft.com/office/comments/2020/reactions">
   <w:p>
     <w:pPr>
       <w:keepNext w:val="0"/>
       <w:keepLines w:val="0"/>
-      <w:pageBreakBefore w:val="0"/>
       <w:widowControl w:val="1"/>
       <w:pBdr>
         <w:top w:space="0" w:sz="0" w:val="nil"/>
@@ -2085,7 +1970,6 @@
     <w:pPr>
       <w:keepNext w:val="0"/>
       <w:keepLines w:val="0"/>
-      <w:pageBreakBefore w:val="0"/>
       <w:widowControl w:val="1"/>
       <w:pBdr>
         <w:top w:space="0" w:sz="0" w:val="nil"/>
@@ -2122,10 +2006,10 @@
       </w:rPr>
     </w:r>
   </w:p>
-</w:hdr>
+</w:ftr>
 </file>
 
-<file path=word/header2.xml><?xml version="1.0" encoding="utf-8"?>
+<file path=word/header1.xml><?xml version="1.0" encoding="utf-8"?>
 <w:hdr xmlns:mc="http://schemas.openxmlformats.org/markup-compatibility/2006" xmlns:o="urn:schemas-microsoft-com:office:office" xmlns:r="http://schemas.openxmlformats.org/officeDocument/2006/relationships" xmlns:m="http://schemas.openxmlformats.org/officeDocument/2006/math" xmlns:v="urn:schemas-microsoft-com:vml" xmlns:wp="http://schemas.openxmlformats.org/drawingml/2006/wordprocessingDrawing" xmlns:w10="urn:schemas-microsoft-com:office:word" xmlns:w="http://schemas.openxmlformats.org/wordprocessingml/2006/main" xmlns:wne="http://schemas.microsoft.com/office/word/2006/wordml" xmlns:sl="http://schemas.openxmlformats.org/schemaLibrary/2006/main" xmlns:a="http://schemas.openxmlformats.org/drawingml/2006/main" xmlns:pic="http://schemas.openxmlformats.org/drawingml/2006/picture" xmlns:c="http://schemas.openxmlformats.org/drawingml/2006/chart" xmlns:lc="http://schemas.openxmlformats.org/drawingml/2006/lockedCanvas" xmlns:dgm="http://schemas.openxmlformats.org/drawingml/2006/diagram" xmlns:wps="http://schemas.microsoft.com/office/word/2010/wordprocessingShape" xmlns:wpg="http://schemas.microsoft.com/office/word/2010/wordprocessingGroup" xmlns:w14="http://schemas.microsoft.com/office/word/2010/wordml" xmlns:w15="http://schemas.microsoft.com/office/word/2012/wordml" xmlns:w16="http://schemas.microsoft.com/office/word/2018/wordml" xmlns:w16cex="http://schemas.microsoft.com/office/word/2018/wordml/cex" xmlns:w16cid="http://schemas.microsoft.com/office/word/2016/wordml/cid" xmlns="http://schemas.microsoft.com/office/tasks/2019/documenttasks" xmlns:cr="http://schemas.microsoft.com/office/comments/2020/reactions">
   <w:p>
     <w:pPr>
@@ -2162,7 +2046,7 @@
         <wp:anchor allowOverlap="1" behindDoc="0" distB="0" distT="0" distL="114300" distR="114300" hidden="0" layoutInCell="1" locked="0" relativeHeight="0" simplePos="0">
           <wp:simplePos x="0" y="0"/>
           <wp:positionH relativeFrom="column">
-            <wp:posOffset>1</wp:posOffset>
+            <wp:posOffset>2</wp:posOffset>
           </wp:positionH>
           <wp:positionV relativeFrom="paragraph">
             <wp:posOffset>22860</wp:posOffset>
@@ -2170,12 +2054,12 @@
           <wp:extent cx="761365" cy="934085"/>
           <wp:effectExtent b="0" l="0" r="0" t="0"/>
           <wp:wrapNone/>
-          <wp:docPr id="2" name="image1.png"/>
+          <wp:docPr id="5" name="image2.png"/>
           <a:graphic>
             <a:graphicData uri="http://schemas.openxmlformats.org/drawingml/2006/picture">
               <pic:pic>
                 <pic:nvPicPr>
-                  <pic:cNvPr id="0" name="image1.png"/>
+                  <pic:cNvPr id="0" name="image2.png"/>
                   <pic:cNvPicPr preferRelativeResize="0"/>
                 </pic:nvPicPr>
                 <pic:blipFill>
@@ -2212,12 +2096,12 @@
           <wp:extent cx="761365" cy="898525"/>
           <wp:effectExtent b="0" l="0" r="0" t="0"/>
           <wp:wrapNone/>
-          <wp:docPr id="3" name="image2.jpg"/>
+          <wp:docPr id="6" name="image1.jpg"/>
           <a:graphic>
             <a:graphicData uri="http://schemas.openxmlformats.org/drawingml/2006/picture">
               <pic:pic>
                 <pic:nvPicPr>
-                  <pic:cNvPr id="0" name="image2.jpg"/>
+                  <pic:cNvPr id="0" name="image1.jpg"/>
                   <pic:cNvPicPr preferRelativeResize="0"/>
                 </pic:nvPicPr>
                 <pic:blipFill>
@@ -2412,7 +2296,7 @@
             <wp:anchor allowOverlap="1" behindDoc="0" distB="0" distT="0" distL="114300" distR="114300" hidden="0" layoutInCell="1" locked="0" relativeHeight="0" simplePos="0">
               <wp:simplePos x="0" y="0"/>
               <wp:positionH relativeFrom="column">
-                <wp:posOffset>1</wp:posOffset>
+                <wp:posOffset>-25399</wp:posOffset>
               </wp:positionH>
               <wp:positionV relativeFrom="paragraph">
                 <wp:posOffset>38100</wp:posOffset>
@@ -2420,7 +2304,7 @@
               <wp:extent cx="0" cy="57150"/>
               <wp:effectExtent b="0" l="0" r="0" t="0"/>
               <wp:wrapSquare wrapText="bothSides" distB="0" distT="0" distL="114300" distR="114300"/>
-              <wp:docPr id="1" name=""/>
+              <wp:docPr id="4" name=""/>
               <a:graphic>
                 <a:graphicData uri="http://schemas.microsoft.com/office/word/2010/wordprocessingShape">
                   <wps:wsp>
@@ -2442,8 +2326,8 @@
                         </a:solidFill>
                         <a:prstDash val="solid"/>
                         <a:miter lim="800000"/>
-                        <a:headEnd len="med" w="med" type="none"/>
-                        <a:tailEnd len="med" w="med" type="none"/>
+                        <a:headEnd len="sm" w="sm" type="none"/>
+                        <a:tailEnd len="sm" w="sm" type="none"/>
                       </a:ln>
                     </wps:spPr>
                     <wps:bodyPr anchorCtr="0" anchor="ctr" bIns="91425" lIns="91425" spcFirstLastPara="1" rIns="91425" wrap="square" tIns="91425">
@@ -2460,7 +2344,7 @@
             <wp:anchor allowOverlap="1" behindDoc="0" distB="0" distT="0" distL="114300" distR="114300" hidden="0" layoutInCell="1" locked="0" relativeHeight="0" simplePos="0">
               <wp:simplePos x="0" y="0"/>
               <wp:positionH relativeFrom="column">
-                <wp:posOffset>1</wp:posOffset>
+                <wp:posOffset>-25399</wp:posOffset>
               </wp:positionH>
               <wp:positionV relativeFrom="paragraph">
                 <wp:posOffset>38100</wp:posOffset>
@@ -2468,7 +2352,7 @@
               <wp:extent cx="0" cy="57150"/>
               <wp:effectExtent b="0" l="0" r="0" t="0"/>
               <wp:wrapSquare wrapText="bothSides" distB="0" distT="0" distL="114300" distR="114300"/>
-              <wp:docPr id="1" name="image3.png"/>
+              <wp:docPr id="4" name="image3.png"/>
               <a:graphic>
                 <a:graphicData uri="http://schemas.openxmlformats.org/drawingml/2006/picture">
                   <pic:pic>
@@ -2498,6 +2382,110 @@
           </w:drawing>
         </mc:Fallback>
       </mc:AlternateContent>
+    </w:r>
+  </w:p>
+</w:hdr>
+</file>
+
+<file path=word/header2.xml><?xml version="1.0" encoding="utf-8"?>
+<w:hdr xmlns:mc="http://schemas.openxmlformats.org/markup-compatibility/2006" xmlns:o="urn:schemas-microsoft-com:office:office" xmlns:r="http://schemas.openxmlformats.org/officeDocument/2006/relationships" xmlns:m="http://schemas.openxmlformats.org/officeDocument/2006/math" xmlns:v="urn:schemas-microsoft-com:vml" xmlns:wp="http://schemas.openxmlformats.org/drawingml/2006/wordprocessingDrawing" xmlns:w10="urn:schemas-microsoft-com:office:word" xmlns:w="http://schemas.openxmlformats.org/wordprocessingml/2006/main" xmlns:wne="http://schemas.microsoft.com/office/word/2006/wordml" xmlns:sl="http://schemas.openxmlformats.org/schemaLibrary/2006/main" xmlns:a="http://schemas.openxmlformats.org/drawingml/2006/main" xmlns:pic="http://schemas.openxmlformats.org/drawingml/2006/picture" xmlns:c="http://schemas.openxmlformats.org/drawingml/2006/chart" xmlns:lc="http://schemas.openxmlformats.org/drawingml/2006/lockedCanvas" xmlns:dgm="http://schemas.openxmlformats.org/drawingml/2006/diagram" xmlns:wps="http://schemas.microsoft.com/office/word/2010/wordprocessingShape" xmlns:wpg="http://schemas.microsoft.com/office/word/2010/wordprocessingGroup" xmlns:w14="http://schemas.microsoft.com/office/word/2010/wordml" xmlns:w15="http://schemas.microsoft.com/office/word/2012/wordml" xmlns:w16="http://schemas.microsoft.com/office/word/2018/wordml" xmlns:w16cex="http://schemas.microsoft.com/office/word/2018/wordml/cex" xmlns:w16cid="http://schemas.microsoft.com/office/word/2016/wordml/cid" xmlns="http://schemas.microsoft.com/office/tasks/2019/documenttasks" xmlns:cr="http://schemas.microsoft.com/office/comments/2020/reactions">
+  <w:p>
+    <w:pPr>
+      <w:keepNext w:val="0"/>
+      <w:keepLines w:val="0"/>
+      <w:widowControl w:val="1"/>
+      <w:pBdr>
+        <w:top w:space="0" w:sz="0" w:val="nil"/>
+        <w:left w:space="0" w:sz="0" w:val="nil"/>
+        <w:bottom w:space="0" w:sz="0" w:val="nil"/>
+        <w:right w:space="0" w:sz="0" w:val="nil"/>
+        <w:between w:space="0" w:sz="0" w:val="nil"/>
+      </w:pBdr>
+      <w:shd w:fill="auto" w:val="clear"/>
+      <w:tabs>
+        <w:tab w:val="center" w:leader="none" w:pos="4320"/>
+        <w:tab w:val="right" w:leader="none" w:pos="8640"/>
+      </w:tabs>
+      <w:spacing w:after="0" w:before="0" w:line="240" w:lineRule="auto"/>
+      <w:ind w:left="0" w:right="0" w:firstLine="0"/>
+      <w:jc w:val="right"/>
+      <w:rPr>
+        <w:rFonts w:ascii="Times New Roman" w:cs="Times New Roman" w:eastAsia="Times New Roman" w:hAnsi="Times New Roman"/>
+        <w:b w:val="0"/>
+        <w:i w:val="0"/>
+        <w:smallCaps w:val="0"/>
+        <w:strike w:val="0"/>
+        <w:color w:val="000000"/>
+        <w:sz w:val="24"/>
+        <w:szCs w:val="24"/>
+        <w:u w:val="none"/>
+        <w:shd w:fill="auto" w:val="clear"/>
+        <w:vertAlign w:val="baseline"/>
+      </w:rPr>
+    </w:pPr>
+    <w:r>
+      <w:rPr>
+        <w:rFonts w:ascii="Times New Roman" w:cs="Times New Roman" w:eastAsia="Times New Roman" w:hAnsi="Times New Roman"/>
+        <w:b w:val="0"/>
+        <w:i w:val="0"/>
+        <w:smallCaps w:val="0"/>
+        <w:strike w:val="0"/>
+        <w:color w:val="000000"/>
+        <w:sz w:val="24"/>
+        <w:szCs w:val="24"/>
+        <w:u w:val="none"/>
+        <w:shd w:fill="auto" w:val="clear"/>
+        <w:vertAlign w:val="baseline"/>
+      </w:rPr>
+      <w:fldChar w:fldCharType="begin"/>
+      <w:instrText xml:space="preserve">PAGE</w:instrText>
+      <w:fldChar w:fldCharType="separate"/>
+      <w:fldChar w:fldCharType="end"/>
+    </w:r>
+    <w:r>
+      <w:rPr>
+        <w:rtl w:val="0"/>
+      </w:rPr>
+    </w:r>
+  </w:p>
+  <w:p>
+    <w:pPr>
+      <w:keepNext w:val="0"/>
+      <w:keepLines w:val="0"/>
+      <w:widowControl w:val="1"/>
+      <w:pBdr>
+        <w:top w:space="0" w:sz="0" w:val="nil"/>
+        <w:left w:space="0" w:sz="0" w:val="nil"/>
+        <w:bottom w:space="0" w:sz="0" w:val="nil"/>
+        <w:right w:space="0" w:sz="0" w:val="nil"/>
+        <w:between w:space="0" w:sz="0" w:val="nil"/>
+      </w:pBdr>
+      <w:shd w:fill="auto" w:val="clear"/>
+      <w:tabs>
+        <w:tab w:val="center" w:leader="none" w:pos="4320"/>
+        <w:tab w:val="right" w:leader="none" w:pos="8640"/>
+      </w:tabs>
+      <w:spacing w:after="0" w:before="0" w:line="240" w:lineRule="auto"/>
+      <w:ind w:left="0" w:right="360" w:firstLine="0"/>
+      <w:jc w:val="left"/>
+      <w:rPr>
+        <w:rFonts w:ascii="Times New Roman" w:cs="Times New Roman" w:eastAsia="Times New Roman" w:hAnsi="Times New Roman"/>
+        <w:b w:val="0"/>
+        <w:i w:val="0"/>
+        <w:smallCaps w:val="0"/>
+        <w:strike w:val="0"/>
+        <w:color w:val="000000"/>
+        <w:sz w:val="24"/>
+        <w:szCs w:val="24"/>
+        <w:u w:val="none"/>
+        <w:shd w:fill="auto" w:val="clear"/>
+        <w:vertAlign w:val="baseline"/>
+      </w:rPr>
+    </w:pPr>
+    <w:r>
+      <w:rPr>
+        <w:rtl w:val="0"/>
+      </w:rPr>
     </w:r>
   </w:p>
 </w:hdr>
@@ -2771,6 +2759,142 @@
       <w:vertAlign w:val="baseline"/>
     </w:rPr>
   </w:style>
+  <w:style w:type="paragraph" w:styleId="Normal" w:default="1">
+    <w:name w:val="normal"/>
+  </w:style>
+  <w:style w:type="table" w:styleId="TableNormal" w:default="1">
+    <w:name w:val="TableNormal"/>
+  </w:style>
+  <w:style w:type="paragraph" w:styleId="Heading1">
+    <w:name w:val="heading 1"/>
+    <w:basedOn w:val="Normal"/>
+    <w:next w:val="Normal"/>
+    <w:pPr>
+      <w:keepNext w:val="1"/>
+      <w:spacing w:after="60" w:before="240" w:lineRule="auto"/>
+    </w:pPr>
+    <w:rPr>
+      <w:rFonts w:ascii="Arial" w:cs="Arial" w:eastAsia="Arial" w:hAnsi="Arial"/>
+      <w:b w:val="1"/>
+      <w:sz w:val="32"/>
+      <w:szCs w:val="32"/>
+      <w:vertAlign w:val="baseline"/>
+    </w:rPr>
+  </w:style>
+  <w:style w:type="paragraph" w:styleId="Heading2">
+    <w:name w:val="heading 2"/>
+    <w:basedOn w:val="Normal"/>
+    <w:next w:val="Normal"/>
+    <w:pPr>
+      <w:keepNext w:val="1"/>
+      <w:spacing w:after="60" w:before="240" w:lineRule="auto"/>
+    </w:pPr>
+    <w:rPr>
+      <w:rFonts w:ascii="Arial" w:cs="Arial" w:eastAsia="Arial" w:hAnsi="Arial"/>
+      <w:b w:val="1"/>
+      <w:i w:val="1"/>
+      <w:sz w:val="28"/>
+      <w:szCs w:val="28"/>
+      <w:vertAlign w:val="baseline"/>
+    </w:rPr>
+  </w:style>
+  <w:style w:type="paragraph" w:styleId="Heading3">
+    <w:name w:val="heading 3"/>
+    <w:basedOn w:val="Normal"/>
+    <w:next w:val="Normal"/>
+    <w:pPr>
+      <w:keepNext w:val="1"/>
+      <w:tabs>
+        <w:tab w:val="left" w:leader="none" w:pos="1716"/>
+        <w:tab w:val="left" w:leader="none" w:pos="1872"/>
+        <w:tab w:val="left" w:leader="none" w:pos="2964"/>
+      </w:tabs>
+      <w:spacing w:line="360" w:lineRule="auto"/>
+      <w:ind w:left="1794" w:hanging="249.00000000000006"/>
+    </w:pPr>
+    <w:rPr>
+      <w:rFonts w:ascii="Arial Narrow" w:cs="Arial Narrow" w:eastAsia="Arial Narrow" w:hAnsi="Arial Narrow"/>
+      <w:b w:val="1"/>
+      <w:sz w:val="24"/>
+      <w:szCs w:val="24"/>
+      <w:vertAlign w:val="baseline"/>
+    </w:rPr>
+  </w:style>
+  <w:style w:type="paragraph" w:styleId="Heading4">
+    <w:name w:val="heading 4"/>
+    <w:basedOn w:val="Normal"/>
+    <w:next w:val="Normal"/>
+    <w:pPr>
+      <w:keepNext w:val="1"/>
+      <w:tabs>
+        <w:tab w:val="left" w:leader="none" w:pos="858"/>
+        <w:tab w:val="left" w:leader="none" w:pos="1716"/>
+        <w:tab w:val="left" w:leader="none" w:pos="1872"/>
+        <w:tab w:val="left" w:leader="none" w:pos="2964"/>
+      </w:tabs>
+      <w:spacing w:line="360" w:lineRule="auto"/>
+      <w:ind w:left="1185" w:hanging="327"/>
+      <w:jc w:val="both"/>
+    </w:pPr>
+    <w:rPr>
+      <w:rFonts w:ascii="Arial Narrow" w:cs="Arial Narrow" w:eastAsia="Arial Narrow" w:hAnsi="Arial Narrow"/>
+      <w:b w:val="1"/>
+      <w:sz w:val="24"/>
+      <w:szCs w:val="24"/>
+      <w:vertAlign w:val="baseline"/>
+    </w:rPr>
+  </w:style>
+  <w:style w:type="paragraph" w:styleId="Heading5">
+    <w:name w:val="heading 5"/>
+    <w:basedOn w:val="Normal"/>
+    <w:next w:val="Normal"/>
+    <w:pPr>
+      <w:keepNext w:val="1"/>
+      <w:tabs>
+        <w:tab w:val="left" w:leader="none" w:pos="1716"/>
+        <w:tab w:val="left" w:leader="none" w:pos="1872"/>
+        <w:tab w:val="left" w:leader="none" w:pos="2964"/>
+      </w:tabs>
+      <w:spacing w:line="360" w:lineRule="auto"/>
+      <w:ind w:left="1794" w:hanging="1794"/>
+      <w:jc w:val="center"/>
+    </w:pPr>
+    <w:rPr>
+      <w:rFonts w:ascii="Arial Narrow" w:cs="Arial Narrow" w:eastAsia="Arial Narrow" w:hAnsi="Arial Narrow"/>
+      <w:b w:val="1"/>
+      <w:sz w:val="24"/>
+      <w:szCs w:val="24"/>
+      <w:vertAlign w:val="baseline"/>
+    </w:rPr>
+  </w:style>
+  <w:style w:type="paragraph" w:styleId="Heading6">
+    <w:name w:val="heading 6"/>
+    <w:basedOn w:val="Normal"/>
+    <w:next w:val="Normal"/>
+    <w:pPr>
+      <w:spacing w:after="60" w:before="240" w:lineRule="auto"/>
+    </w:pPr>
+    <w:rPr>
+      <w:b w:val="1"/>
+      <w:sz w:val="22"/>
+      <w:szCs w:val="22"/>
+      <w:vertAlign w:val="baseline"/>
+    </w:rPr>
+  </w:style>
+  <w:style w:type="paragraph" w:styleId="Title">
+    <w:name w:val="Title"/>
+    <w:basedOn w:val="Normal"/>
+    <w:next w:val="Normal"/>
+    <w:pPr>
+      <w:jc w:val="center"/>
+    </w:pPr>
+    <w:rPr>
+      <w:b w:val="1"/>
+      <w:sz w:val="32"/>
+      <w:szCs w:val="32"/>
+      <w:vertAlign w:val="baseline"/>
+    </w:rPr>
+  </w:style>
   <w:style w:type="paragraph" w:styleId="Normal">
     <w:name w:val="Normal"/>
     <w:next w:val="Normal"/>
@@ -3676,6 +3800,37 @@
     <w:tblStylePr w:type="swCell">
       <w:tcPr/>
     </w:tblStylePr>
+  </w:style>
+  <w:style w:type="paragraph" w:styleId="Subtitle">
+    <w:name w:val="Subtitle"/>
+    <w:basedOn w:val="Normal"/>
+    <w:next w:val="Normal"/>
+    <w:pPr>
+      <w:spacing w:after="60" w:line="276" w:lineRule="auto"/>
+      <w:jc w:val="center"/>
+    </w:pPr>
+    <w:rPr>
+      <w:rFonts w:ascii="Cambria" w:cs="Cambria" w:eastAsia="Cambria" w:hAnsi="Cambria"/>
+      <w:sz w:val="24"/>
+      <w:szCs w:val="24"/>
+      <w:vertAlign w:val="baseline"/>
+    </w:rPr>
+  </w:style>
+  <w:style w:type="table" w:styleId="Table1">
+    <w:basedOn w:val="TableNormal"/>
+    <w:rPr>
+      <w:vertAlign w:val="baseline"/>
+    </w:rPr>
+    <w:tblPr>
+      <w:tblStyleRowBandSize w:val="1"/>
+      <w:tblStyleColBandSize w:val="1"/>
+      <w:tblCellMar>
+        <w:top w:w="100.0" w:type="dxa"/>
+        <w:left w:w="100.0" w:type="dxa"/>
+        <w:bottom w:w="100.0" w:type="dxa"/>
+        <w:right w:w="100.0" w:type="dxa"/>
+      </w:tblCellMar>
+    </w:tblPr>
   </w:style>
 </w:styles>
 </file>
@@ -4002,7 +4157,7 @@
 
 <file path=customXML/item1.xml><?xml version="1.0" encoding="utf-8"?>
 <go:gDocsCustomXmlDataStorage xmlns:go="http://customooxmlschemas.google.com/" xmlns:r="http://schemas.openxmlformats.org/officeDocument/2006/relationships" uri="GoogleDocsCustomDataVersion2">
-  <go:docsCustomData xmlns:go="http://customooxmlschemas.google.com/" roundtripDataSignature="AMtx7mgUemBiUgIChIowQ+XQBoIRze6hGA==">CgMxLjAaHwoBMBIaChgICVIUChJ0YWJsZS5ocncxODFicXF3dm04AHIhMXplaVdUbHAtREFHdjMtdTdQSWlqb0E3OGJHaUlZenYz</go:docsCustomData>
+  <go:docsCustomData xmlns:go="http://customooxmlschemas.google.com/" roundtripDataSignature="AMtx7mhdODXw/Px0UGFE1fRrtOPB2Kfe9w==">CgMxLjAaHwoBMBIaChgICVIUChJ0YWJsZS5ocncxODFicXF3dm04AHIhMWlPbVp4SmQtOEw4Zmd5ay1KUTdERlFJQ1NzQmVjeGIy</go:docsCustomData>
 </go:gDocsCustomXmlDataStorage>
 </file>
 

</xml_diff>

<commit_message>
Update SKCK document filename generation to use record name
This change modifies the filename generation in the SKCKDocumentService to use the record's name instead of its ID, improving clarity and relevance of the generated document filenames. Additionally, a binary update to the document template is included.
</commit_message>
<xml_diff>
--- a/storage/template/pengantar_skck.docx
+++ b/storage/template/pengantar_skck.docx
@@ -112,7 +112,7 @@
         <w:tbl>
           <w:tblPr>
             <w:tblStyle w:val="Table1"/>
-            <w:tblW w:w="9195.0" w:type="dxa"/>
+            <w:tblW w:w="9345.0" w:type="dxa"/>
             <w:jc w:val="left"/>
             <w:tblBorders>
               <w:top w:color="ffffff" w:space="0" w:sz="8" w:val="single"/>
@@ -126,16 +126,16 @@
             <w:tblLook w:val="0600"/>
           </w:tblPr>
           <w:tblGrid>
-            <w:gridCol w:w="540"/>
-            <w:gridCol w:w="2655"/>
-            <w:gridCol w:w="105"/>
-            <w:gridCol w:w="5895"/>
+            <w:gridCol w:w="390"/>
+            <w:gridCol w:w="2295"/>
+            <w:gridCol w:w="255"/>
+            <w:gridCol w:w="6405"/>
             <w:tblGridChange w:id="0">
               <w:tblGrid>
-                <w:gridCol w:w="540"/>
-                <w:gridCol w:w="2655"/>
-                <w:gridCol w:w="105"/>
-                <w:gridCol w:w="5895"/>
+                <w:gridCol w:w="390"/>
+                <w:gridCol w:w="2295"/>
+                <w:gridCol w:w="255"/>
+                <w:gridCol w:w="6405"/>
               </w:tblGrid>
             </w:tblGridChange>
           </w:tblGrid>
@@ -2046,7 +2046,7 @@
         <wp:anchor allowOverlap="1" behindDoc="0" distB="0" distT="0" distL="114300" distR="114300" hidden="0" layoutInCell="1" locked="0" relativeHeight="0" simplePos="0">
           <wp:simplePos x="0" y="0"/>
           <wp:positionH relativeFrom="column">
-            <wp:posOffset>2</wp:posOffset>
+            <wp:posOffset>3</wp:posOffset>
           </wp:positionH>
           <wp:positionV relativeFrom="paragraph">
             <wp:posOffset>22860</wp:posOffset>
@@ -2054,7 +2054,7 @@
           <wp:extent cx="761365" cy="934085"/>
           <wp:effectExtent b="0" l="0" r="0" t="0"/>
           <wp:wrapNone/>
-          <wp:docPr id="5" name="image2.png"/>
+          <wp:docPr id="8" name="image2.png"/>
           <a:graphic>
             <a:graphicData uri="http://schemas.openxmlformats.org/drawingml/2006/picture">
               <pic:pic>
@@ -2096,7 +2096,7 @@
           <wp:extent cx="761365" cy="898525"/>
           <wp:effectExtent b="0" l="0" r="0" t="0"/>
           <wp:wrapNone/>
-          <wp:docPr id="6" name="image1.jpg"/>
+          <wp:docPr id="9" name="image1.jpg"/>
           <a:graphic>
             <a:graphicData uri="http://schemas.openxmlformats.org/drawingml/2006/picture">
               <pic:pic>
@@ -2296,7 +2296,7 @@
             <wp:anchor allowOverlap="1" behindDoc="0" distB="0" distT="0" distL="114300" distR="114300" hidden="0" layoutInCell="1" locked="0" relativeHeight="0" simplePos="0">
               <wp:simplePos x="0" y="0"/>
               <wp:positionH relativeFrom="column">
-                <wp:posOffset>-25399</wp:posOffset>
+                <wp:posOffset>-50799</wp:posOffset>
               </wp:positionH>
               <wp:positionV relativeFrom="paragraph">
                 <wp:posOffset>38100</wp:posOffset>
@@ -2304,7 +2304,7 @@
               <wp:extent cx="0" cy="57150"/>
               <wp:effectExtent b="0" l="0" r="0" t="0"/>
               <wp:wrapSquare wrapText="bothSides" distB="0" distT="0" distL="114300" distR="114300"/>
-              <wp:docPr id="4" name=""/>
+              <wp:docPr id="7" name=""/>
               <a:graphic>
                 <a:graphicData uri="http://schemas.microsoft.com/office/word/2010/wordprocessingShape">
                   <wps:wsp>
@@ -2344,7 +2344,7 @@
             <wp:anchor allowOverlap="1" behindDoc="0" distB="0" distT="0" distL="114300" distR="114300" hidden="0" layoutInCell="1" locked="0" relativeHeight="0" simplePos="0">
               <wp:simplePos x="0" y="0"/>
               <wp:positionH relativeFrom="column">
-                <wp:posOffset>-25399</wp:posOffset>
+                <wp:posOffset>-50799</wp:posOffset>
               </wp:positionH>
               <wp:positionV relativeFrom="paragraph">
                 <wp:posOffset>38100</wp:posOffset>
@@ -2352,7 +2352,7 @@
               <wp:extent cx="0" cy="57150"/>
               <wp:effectExtent b="0" l="0" r="0" t="0"/>
               <wp:wrapSquare wrapText="bothSides" distB="0" distT="0" distL="114300" distR="114300"/>
-              <wp:docPr id="4" name="image3.png"/>
+              <wp:docPr id="7" name="image3.png"/>
               <a:graphic>
                 <a:graphicData uri="http://schemas.openxmlformats.org/drawingml/2006/picture">
                   <pic:pic>
@@ -2895,6 +2895,142 @@
       <w:vertAlign w:val="baseline"/>
     </w:rPr>
   </w:style>
+  <w:style w:type="paragraph" w:styleId="Normal" w:default="1">
+    <w:name w:val="normal"/>
+  </w:style>
+  <w:style w:type="table" w:styleId="TableNormal" w:default="1">
+    <w:name w:val="TableNormal"/>
+  </w:style>
+  <w:style w:type="paragraph" w:styleId="Heading1">
+    <w:name w:val="heading 1"/>
+    <w:basedOn w:val="Normal"/>
+    <w:next w:val="Normal"/>
+    <w:pPr>
+      <w:keepNext w:val="1"/>
+      <w:spacing w:after="60" w:before="240" w:lineRule="auto"/>
+    </w:pPr>
+    <w:rPr>
+      <w:rFonts w:ascii="Arial" w:cs="Arial" w:eastAsia="Arial" w:hAnsi="Arial"/>
+      <w:b w:val="1"/>
+      <w:sz w:val="32"/>
+      <w:szCs w:val="32"/>
+      <w:vertAlign w:val="baseline"/>
+    </w:rPr>
+  </w:style>
+  <w:style w:type="paragraph" w:styleId="Heading2">
+    <w:name w:val="heading 2"/>
+    <w:basedOn w:val="Normal"/>
+    <w:next w:val="Normal"/>
+    <w:pPr>
+      <w:keepNext w:val="1"/>
+      <w:spacing w:after="60" w:before="240" w:lineRule="auto"/>
+    </w:pPr>
+    <w:rPr>
+      <w:rFonts w:ascii="Arial" w:cs="Arial" w:eastAsia="Arial" w:hAnsi="Arial"/>
+      <w:b w:val="1"/>
+      <w:i w:val="1"/>
+      <w:sz w:val="28"/>
+      <w:szCs w:val="28"/>
+      <w:vertAlign w:val="baseline"/>
+    </w:rPr>
+  </w:style>
+  <w:style w:type="paragraph" w:styleId="Heading3">
+    <w:name w:val="heading 3"/>
+    <w:basedOn w:val="Normal"/>
+    <w:next w:val="Normal"/>
+    <w:pPr>
+      <w:keepNext w:val="1"/>
+      <w:tabs>
+        <w:tab w:val="left" w:leader="none" w:pos="1716"/>
+        <w:tab w:val="left" w:leader="none" w:pos="1872"/>
+        <w:tab w:val="left" w:leader="none" w:pos="2964"/>
+      </w:tabs>
+      <w:spacing w:line="360" w:lineRule="auto"/>
+      <w:ind w:left="1794" w:hanging="249.00000000000006"/>
+    </w:pPr>
+    <w:rPr>
+      <w:rFonts w:ascii="Arial Narrow" w:cs="Arial Narrow" w:eastAsia="Arial Narrow" w:hAnsi="Arial Narrow"/>
+      <w:b w:val="1"/>
+      <w:sz w:val="24"/>
+      <w:szCs w:val="24"/>
+      <w:vertAlign w:val="baseline"/>
+    </w:rPr>
+  </w:style>
+  <w:style w:type="paragraph" w:styleId="Heading4">
+    <w:name w:val="heading 4"/>
+    <w:basedOn w:val="Normal"/>
+    <w:next w:val="Normal"/>
+    <w:pPr>
+      <w:keepNext w:val="1"/>
+      <w:tabs>
+        <w:tab w:val="left" w:leader="none" w:pos="858"/>
+        <w:tab w:val="left" w:leader="none" w:pos="1716"/>
+        <w:tab w:val="left" w:leader="none" w:pos="1872"/>
+        <w:tab w:val="left" w:leader="none" w:pos="2964"/>
+      </w:tabs>
+      <w:spacing w:line="360" w:lineRule="auto"/>
+      <w:ind w:left="1185" w:hanging="327"/>
+      <w:jc w:val="both"/>
+    </w:pPr>
+    <w:rPr>
+      <w:rFonts w:ascii="Arial Narrow" w:cs="Arial Narrow" w:eastAsia="Arial Narrow" w:hAnsi="Arial Narrow"/>
+      <w:b w:val="1"/>
+      <w:sz w:val="24"/>
+      <w:szCs w:val="24"/>
+      <w:vertAlign w:val="baseline"/>
+    </w:rPr>
+  </w:style>
+  <w:style w:type="paragraph" w:styleId="Heading5">
+    <w:name w:val="heading 5"/>
+    <w:basedOn w:val="Normal"/>
+    <w:next w:val="Normal"/>
+    <w:pPr>
+      <w:keepNext w:val="1"/>
+      <w:tabs>
+        <w:tab w:val="left" w:leader="none" w:pos="1716"/>
+        <w:tab w:val="left" w:leader="none" w:pos="1872"/>
+        <w:tab w:val="left" w:leader="none" w:pos="2964"/>
+      </w:tabs>
+      <w:spacing w:line="360" w:lineRule="auto"/>
+      <w:ind w:left="1794" w:hanging="1794"/>
+      <w:jc w:val="center"/>
+    </w:pPr>
+    <w:rPr>
+      <w:rFonts w:ascii="Arial Narrow" w:cs="Arial Narrow" w:eastAsia="Arial Narrow" w:hAnsi="Arial Narrow"/>
+      <w:b w:val="1"/>
+      <w:sz w:val="24"/>
+      <w:szCs w:val="24"/>
+      <w:vertAlign w:val="baseline"/>
+    </w:rPr>
+  </w:style>
+  <w:style w:type="paragraph" w:styleId="Heading6">
+    <w:name w:val="heading 6"/>
+    <w:basedOn w:val="Normal"/>
+    <w:next w:val="Normal"/>
+    <w:pPr>
+      <w:spacing w:after="60" w:before="240" w:lineRule="auto"/>
+    </w:pPr>
+    <w:rPr>
+      <w:b w:val="1"/>
+      <w:sz w:val="22"/>
+      <w:szCs w:val="22"/>
+      <w:vertAlign w:val="baseline"/>
+    </w:rPr>
+  </w:style>
+  <w:style w:type="paragraph" w:styleId="Title">
+    <w:name w:val="Title"/>
+    <w:basedOn w:val="Normal"/>
+    <w:next w:val="Normal"/>
+    <w:pPr>
+      <w:jc w:val="center"/>
+    </w:pPr>
+    <w:rPr>
+      <w:b w:val="1"/>
+      <w:sz w:val="32"/>
+      <w:szCs w:val="32"/>
+      <w:vertAlign w:val="baseline"/>
+    </w:rPr>
+  </w:style>
   <w:style w:type="paragraph" w:styleId="Normal">
     <w:name w:val="Normal"/>
     <w:next w:val="Normal"/>
@@ -3800,6 +3936,37 @@
     <w:tblStylePr w:type="swCell">
       <w:tcPr/>
     </w:tblStylePr>
+  </w:style>
+  <w:style w:type="paragraph" w:styleId="Subtitle">
+    <w:name w:val="Subtitle"/>
+    <w:basedOn w:val="Normal"/>
+    <w:next w:val="Normal"/>
+    <w:pPr>
+      <w:spacing w:after="60" w:line="276" w:lineRule="auto"/>
+      <w:jc w:val="center"/>
+    </w:pPr>
+    <w:rPr>
+      <w:rFonts w:ascii="Cambria" w:cs="Cambria" w:eastAsia="Cambria" w:hAnsi="Cambria"/>
+      <w:sz w:val="24"/>
+      <w:szCs w:val="24"/>
+      <w:vertAlign w:val="baseline"/>
+    </w:rPr>
+  </w:style>
+  <w:style w:type="table" w:styleId="Table1">
+    <w:basedOn w:val="TableNormal"/>
+    <w:rPr>
+      <w:vertAlign w:val="baseline"/>
+    </w:rPr>
+    <w:tblPr>
+      <w:tblStyleRowBandSize w:val="1"/>
+      <w:tblStyleColBandSize w:val="1"/>
+      <w:tblCellMar>
+        <w:top w:w="100.0" w:type="dxa"/>
+        <w:left w:w="100.0" w:type="dxa"/>
+        <w:bottom w:w="100.0" w:type="dxa"/>
+        <w:right w:w="100.0" w:type="dxa"/>
+      </w:tblCellMar>
+    </w:tblPr>
   </w:style>
   <w:style w:type="paragraph" w:styleId="Subtitle">
     <w:name w:val="Subtitle"/>
@@ -4157,7 +4324,7 @@
 
 <file path=customXML/item1.xml><?xml version="1.0" encoding="utf-8"?>
 <go:gDocsCustomXmlDataStorage xmlns:go="http://customooxmlschemas.google.com/" xmlns:r="http://schemas.openxmlformats.org/officeDocument/2006/relationships" uri="GoogleDocsCustomDataVersion2">
-  <go:docsCustomData xmlns:go="http://customooxmlschemas.google.com/" roundtripDataSignature="AMtx7mhdODXw/Px0UGFE1fRrtOPB2Kfe9w==">CgMxLjAaHwoBMBIaChgICVIUChJ0YWJsZS5ocncxODFicXF3dm04AHIhMWlPbVp4SmQtOEw4Zmd5ay1KUTdERlFJQ1NzQmVjeGIy</go:docsCustomData>
+  <go:docsCustomData xmlns:go="http://customooxmlschemas.google.com/" roundtripDataSignature="AMtx7mhVmYwPfe/6glTC1h05fEIM/Mi1pw==">CgMxLjAaHwoBMBIaChgICVIUChJ0YWJsZS5ocncxODFicXF3dm04AHIhMTJuSGhfUUZ6QWdCMFQzU2JkSjQ1Z2dRSFZURnpiSTY0</go:docsCustomData>
 </go:gDocsCustomXmlDataStorage>
 </file>
 

</xml_diff>